<commit_message>
Memoria en docx y pdf
</commit_message>
<xml_diff>
--- a/Memoria_CryptoMarketAnalyst.docx
+++ b/Memoria_CryptoMarketAnalyst.docx
@@ -27,12 +27,12 @@
             <wp:extent cx="2145827" cy="1204913"/>
             <wp:effectExtent b="0" l="0" r="0" t="0"/>
             <wp:wrapSquare wrapText="bothSides" distB="114300" distT="114300" distL="114300" distR="114300"/>
-            <wp:docPr id="4" name="image5.png"/>
+            <wp:docPr id="4" name="image25.png"/>
             <a:graphic>
               <a:graphicData uri="http://schemas.openxmlformats.org/drawingml/2006/picture">
                 <pic:pic>
                   <pic:nvPicPr>
-                    <pic:cNvPr id="0" name="image5.png"/>
+                    <pic:cNvPr id="0" name="image25.png"/>
                     <pic:cNvPicPr preferRelativeResize="0"/>
                   </pic:nvPicPr>
                   <pic:blipFill>
@@ -391,12 +391,12 @@
             <wp:extent cx="2262188" cy="2262188"/>
             <wp:effectExtent b="0" l="0" r="0" t="0"/>
             <wp:wrapTopAndBottom distB="114300" distT="114300"/>
-            <wp:docPr id="17" name="image21.png"/>
+            <wp:docPr id="17" name="image24.png"/>
             <a:graphic>
               <a:graphicData uri="http://schemas.openxmlformats.org/drawingml/2006/picture">
                 <pic:pic>
                   <pic:nvPicPr>
-                    <pic:cNvPr id="0" name="image21.png"/>
+                    <pic:cNvPr id="0" name="image24.png"/>
                     <pic:cNvPicPr preferRelativeResize="0"/>
                   </pic:nvPicPr>
                   <pic:blipFill>
@@ -454,7 +454,7 @@
           <w:szCs w:val="32"/>
           <w:rtl w:val="0"/>
         </w:rPr>
-        <w:t xml:space="preserve">Alumnos:</w:t>
+        <w:t xml:space="preserve">Alumno:</w:t>
       </w:r>
     </w:p>
     <w:p>
@@ -964,12 +964,12 @@
           <wp:inline distB="114300" distT="114300" distL="114300" distR="114300">
             <wp:extent cx="5745600" cy="3187700"/>
             <wp:effectExtent b="0" l="0" r="0" t="0"/>
-            <wp:docPr id="22" name="image12.png"/>
+            <wp:docPr id="22" name="image16.png"/>
             <a:graphic>
               <a:graphicData uri="http://schemas.openxmlformats.org/drawingml/2006/picture">
                 <pic:pic>
                   <pic:nvPicPr>
-                    <pic:cNvPr id="0" name="image12.png"/>
+                    <pic:cNvPr id="0" name="image16.png"/>
                     <pic:cNvPicPr preferRelativeResize="0"/>
                   </pic:nvPicPr>
                   <pic:blipFill>
@@ -1188,12 +1188,12 @@
           <wp:inline distB="114300" distT="114300" distL="114300" distR="114300">
             <wp:extent cx="5745600" cy="8547100"/>
             <wp:effectExtent b="0" l="0" r="0" t="0"/>
-            <wp:docPr id="13" name="image25.png"/>
+            <wp:docPr id="13" name="image11.png"/>
             <a:graphic>
               <a:graphicData uri="http://schemas.openxmlformats.org/drawingml/2006/picture">
                 <pic:pic>
                   <pic:nvPicPr>
-                    <pic:cNvPr id="0" name="image25.png"/>
+                    <pic:cNvPr id="0" name="image11.png"/>
                     <pic:cNvPicPr preferRelativeResize="0"/>
                   </pic:nvPicPr>
                   <pic:blipFill>
@@ -1285,12 +1285,12 @@
           <wp:inline distB="114300" distT="114300" distL="114300" distR="114300">
             <wp:extent cx="5207964" cy="6529388"/>
             <wp:effectExtent b="0" l="0" r="0" t="0"/>
-            <wp:docPr id="12" name="image14.png"/>
+            <wp:docPr id="12" name="image18.png"/>
             <a:graphic>
               <a:graphicData uri="http://schemas.openxmlformats.org/drawingml/2006/picture">
                 <pic:pic>
                   <pic:nvPicPr>
-                    <pic:cNvPr id="0" name="image14.png"/>
+                    <pic:cNvPr id="0" name="image18.png"/>
                     <pic:cNvPicPr preferRelativeResize="0"/>
                   </pic:nvPicPr>
                   <pic:blipFill>
@@ -1403,12 +1403,12 @@
           <wp:inline distB="114300" distT="114300" distL="114300" distR="114300">
             <wp:extent cx="5745600" cy="1981200"/>
             <wp:effectExtent b="0" l="0" r="0" t="0"/>
-            <wp:docPr id="25" name="image20.png"/>
+            <wp:docPr id="25" name="image9.png"/>
             <a:graphic>
               <a:graphicData uri="http://schemas.openxmlformats.org/drawingml/2006/picture">
                 <pic:pic>
                   <pic:nvPicPr>
-                    <pic:cNvPr id="0" name="image20.png"/>
+                    <pic:cNvPr id="0" name="image9.png"/>
                     <pic:cNvPicPr preferRelativeResize="0"/>
                   </pic:nvPicPr>
                   <pic:blipFill>
@@ -1487,12 +1487,12 @@
           <wp:inline distB="114300" distT="114300" distL="114300" distR="114300">
             <wp:extent cx="4332673" cy="2728913"/>
             <wp:effectExtent b="0" l="0" r="0" t="0"/>
-            <wp:docPr id="24" name="image15.png"/>
+            <wp:docPr id="24" name="image17.png"/>
             <a:graphic>
               <a:graphicData uri="http://schemas.openxmlformats.org/drawingml/2006/picture">
                 <pic:pic>
                   <pic:nvPicPr>
-                    <pic:cNvPr id="0" name="image15.png"/>
+                    <pic:cNvPr id="0" name="image17.png"/>
                     <pic:cNvPicPr preferRelativeResize="0"/>
                   </pic:nvPicPr>
                   <pic:blipFill>
@@ -1572,12 +1572,12 @@
           <wp:inline distB="114300" distT="114300" distL="114300" distR="114300">
             <wp:extent cx="4933950" cy="2085975"/>
             <wp:effectExtent b="0" l="0" r="0" t="0"/>
-            <wp:docPr id="19" name="image2.png"/>
+            <wp:docPr id="19" name="image4.png"/>
             <a:graphic>
               <a:graphicData uri="http://schemas.openxmlformats.org/drawingml/2006/picture">
                 <pic:pic>
                   <pic:nvPicPr>
-                    <pic:cNvPr id="0" name="image2.png"/>
+                    <pic:cNvPr id="0" name="image4.png"/>
                     <pic:cNvPicPr preferRelativeResize="0"/>
                   </pic:nvPicPr>
                   <pic:blipFill>
@@ -1792,12 +1792,12 @@
           <wp:inline distB="114300" distT="114300" distL="114300" distR="114300">
             <wp:extent cx="5745600" cy="889000"/>
             <wp:effectExtent b="0" l="0" r="0" t="0"/>
-            <wp:docPr id="23" name="image19.png"/>
+            <wp:docPr id="23" name="image8.png"/>
             <a:graphic>
               <a:graphicData uri="http://schemas.openxmlformats.org/drawingml/2006/picture">
                 <pic:pic>
                   <pic:nvPicPr>
-                    <pic:cNvPr id="0" name="image19.png"/>
+                    <pic:cNvPr id="0" name="image8.png"/>
                     <pic:cNvPicPr preferRelativeResize="0"/>
                   </pic:nvPicPr>
                   <pic:blipFill>
@@ -1893,12 +1893,12 @@
           <wp:inline distB="114300" distT="114300" distL="114300" distR="114300">
             <wp:extent cx="5745600" cy="6946900"/>
             <wp:effectExtent b="0" l="0" r="0" t="0"/>
-            <wp:docPr id="26" name="image22.png"/>
+            <wp:docPr id="26" name="image19.png"/>
             <a:graphic>
               <a:graphicData uri="http://schemas.openxmlformats.org/drawingml/2006/picture">
                 <pic:pic>
                   <pic:nvPicPr>
-                    <pic:cNvPr id="0" name="image22.png"/>
+                    <pic:cNvPr id="0" name="image19.png"/>
                     <pic:cNvPicPr preferRelativeResize="0"/>
                   </pic:nvPicPr>
                   <pic:blipFill>
@@ -2028,12 +2028,12 @@
           <wp:inline distB="114300" distT="114300" distL="114300" distR="114300">
             <wp:extent cx="5286375" cy="2609850"/>
             <wp:effectExtent b="0" l="0" r="0" t="0"/>
-            <wp:docPr id="6" name="image9.png"/>
+            <wp:docPr id="6" name="image20.png"/>
             <a:graphic>
               <a:graphicData uri="http://schemas.openxmlformats.org/drawingml/2006/picture">
                 <pic:pic>
                   <pic:nvPicPr>
-                    <pic:cNvPr id="0" name="image9.png"/>
+                    <pic:cNvPr id="0" name="image20.png"/>
                     <pic:cNvPicPr preferRelativeResize="0"/>
                   </pic:nvPicPr>
                   <pic:blipFill>
@@ -2108,7 +2108,7 @@
           <w:szCs w:val="24"/>
           <w:rtl w:val="0"/>
         </w:rPr>
-        <w:t xml:space="preserve">El segundo de ellos para cargar las noticias en un objeto ‘documents’ y el segundo para crear un índice de vectores a partir de ese objeto. Luego se guardan los datos del índice para que puedan usarse más adelante, los archivos JSON resultantes se almacenarán en un directorio llamado 'storage/'.</w:t>
+        <w:t xml:space="preserve">El primero de ellos para cargar las noticias en un objeto ‘documents’ y el segundo para crear un índice de vectores a partir de ese objeto. Luego se guardan los datos del índice para que puedan usarse más adelante, los archivos JSON resultantes se almacenarán en un directorio llamado 'storage/'.</w:t>
       </w:r>
     </w:p>
     <w:p>
@@ -2163,12 +2163,12 @@
           <wp:inline distB="114300" distT="114300" distL="114300" distR="114300">
             <wp:extent cx="5745600" cy="2349500"/>
             <wp:effectExtent b="0" l="0" r="0" t="0"/>
-            <wp:docPr id="20" name="image24.png"/>
+            <wp:docPr id="20" name="image2.png"/>
             <a:graphic>
               <a:graphicData uri="http://schemas.openxmlformats.org/drawingml/2006/picture">
                 <pic:pic>
                   <pic:nvPicPr>
-                    <pic:cNvPr id="0" name="image24.png"/>
+                    <pic:cNvPr id="0" name="image2.png"/>
                     <pic:cNvPicPr preferRelativeResize="0"/>
                   </pic:nvPicPr>
                   <pic:blipFill>
@@ -2247,12 +2247,12 @@
           <wp:inline distB="114300" distT="114300" distL="114300" distR="114300">
             <wp:extent cx="5600700" cy="2057400"/>
             <wp:effectExtent b="0" l="0" r="0" t="0"/>
-            <wp:docPr id="9" name="image13.png"/>
+            <wp:docPr id="9" name="image6.png"/>
             <a:graphic>
               <a:graphicData uri="http://schemas.openxmlformats.org/drawingml/2006/picture">
                 <pic:pic>
                   <pic:nvPicPr>
-                    <pic:cNvPr id="0" name="image13.png"/>
+                    <pic:cNvPr id="0" name="image6.png"/>
                     <pic:cNvPicPr preferRelativeResize="0"/>
                   </pic:nvPicPr>
                   <pic:blipFill>
@@ -2350,12 +2350,12 @@
           <wp:inline distB="114300" distT="114300" distL="114300" distR="114300">
             <wp:extent cx="5745600" cy="2298700"/>
             <wp:effectExtent b="0" l="0" r="0" t="0"/>
-            <wp:docPr id="3" name="image4.png"/>
+            <wp:docPr id="3" name="image14.png"/>
             <a:graphic>
               <a:graphicData uri="http://schemas.openxmlformats.org/drawingml/2006/picture">
                 <pic:pic>
                   <pic:nvPicPr>
-                    <pic:cNvPr id="0" name="image4.png"/>
+                    <pic:cNvPr id="0" name="image14.png"/>
                     <pic:cNvPicPr preferRelativeResize="0"/>
                   </pic:nvPicPr>
                   <pic:blipFill>
@@ -2434,12 +2434,12 @@
           <wp:inline distB="114300" distT="114300" distL="114300" distR="114300">
             <wp:extent cx="3041410" cy="3348038"/>
             <wp:effectExtent b="0" l="0" r="0" t="0"/>
-            <wp:docPr id="2" name="image10.png"/>
+            <wp:docPr id="2" name="image15.png"/>
             <a:graphic>
               <a:graphicData uri="http://schemas.openxmlformats.org/drawingml/2006/picture">
                 <pic:pic>
                   <pic:nvPicPr>
-                    <pic:cNvPr id="0" name="image10.png"/>
+                    <pic:cNvPr id="0" name="image15.png"/>
                     <pic:cNvPicPr preferRelativeResize="0"/>
                   </pic:nvPicPr>
                   <pic:blipFill>
@@ -2560,12 +2560,12 @@
           <wp:inline distB="114300" distT="114300" distL="114300" distR="114300">
             <wp:extent cx="5745600" cy="990600"/>
             <wp:effectExtent b="0" l="0" r="0" t="0"/>
-            <wp:docPr id="16" name="image18.png"/>
+            <wp:docPr id="16" name="image3.png"/>
             <a:graphic>
               <a:graphicData uri="http://schemas.openxmlformats.org/drawingml/2006/picture">
                 <pic:pic>
                   <pic:nvPicPr>
-                    <pic:cNvPr id="0" name="image18.png"/>
+                    <pic:cNvPr id="0" name="image3.png"/>
                     <pic:cNvPicPr preferRelativeResize="0"/>
                   </pic:nvPicPr>
                   <pic:blipFill>
@@ -2917,12 +2917,12 @@
           <wp:inline distB="114300" distT="114300" distL="114300" distR="114300">
             <wp:extent cx="2027925" cy="6649947"/>
             <wp:effectExtent b="0" l="0" r="0" t="0"/>
-            <wp:docPr id="1" name="image8.png"/>
+            <wp:docPr id="1" name="image10.png"/>
             <a:graphic>
               <a:graphicData uri="http://schemas.openxmlformats.org/drawingml/2006/picture">
                 <pic:pic>
                   <pic:nvPicPr>
-                    <pic:cNvPr id="0" name="image8.png"/>
+                    <pic:cNvPr id="0" name="image10.png"/>
                     <pic:cNvPicPr preferRelativeResize="0"/>
                   </pic:nvPicPr>
                   <pic:blipFill>
@@ -3000,12 +3000,12 @@
           <wp:inline distB="114300" distT="114300" distL="114300" distR="114300">
             <wp:extent cx="5745600" cy="1447800"/>
             <wp:effectExtent b="0" l="0" r="0" t="0"/>
-            <wp:docPr id="14" name="image7.png"/>
+            <wp:docPr id="14" name="image22.png"/>
             <a:graphic>
               <a:graphicData uri="http://schemas.openxmlformats.org/drawingml/2006/picture">
                 <pic:pic>
                   <pic:nvPicPr>
-                    <pic:cNvPr id="0" name="image7.png"/>
+                    <pic:cNvPr id="0" name="image22.png"/>
                     <pic:cNvPicPr preferRelativeResize="0"/>
                   </pic:nvPicPr>
                   <pic:blipFill>
@@ -3312,12 +3312,12 @@
           <wp:inline distB="114300" distT="114300" distL="114300" distR="114300">
             <wp:extent cx="5745600" cy="6337300"/>
             <wp:effectExtent b="0" l="0" r="0" t="0"/>
-            <wp:docPr id="5" name="image3.png"/>
+            <wp:docPr id="5" name="image26.png"/>
             <a:graphic>
               <a:graphicData uri="http://schemas.openxmlformats.org/drawingml/2006/picture">
                 <pic:pic>
                   <pic:nvPicPr>
-                    <pic:cNvPr id="0" name="image3.png"/>
+                    <pic:cNvPr id="0" name="image26.png"/>
                     <pic:cNvPicPr preferRelativeResize="0"/>
                   </pic:nvPicPr>
                   <pic:blipFill>
@@ -3426,12 +3426,12 @@
           <wp:inline distB="114300" distT="114300" distL="114300" distR="114300">
             <wp:extent cx="5745600" cy="2857500"/>
             <wp:effectExtent b="0" l="0" r="0" t="0"/>
-            <wp:docPr id="18" name="image17.png"/>
+            <wp:docPr id="18" name="image1.png"/>
             <a:graphic>
               <a:graphicData uri="http://schemas.openxmlformats.org/drawingml/2006/picture">
                 <pic:pic>
                   <pic:nvPicPr>
-                    <pic:cNvPr id="0" name="image17.png"/>
+                    <pic:cNvPr id="0" name="image1.png"/>
                     <pic:cNvPicPr preferRelativeResize="0"/>
                   </pic:nvPicPr>
                   <pic:blipFill>
@@ -3596,12 +3596,12 @@
           <wp:inline distB="114300" distT="114300" distL="114300" distR="114300">
             <wp:extent cx="5745600" cy="7835900"/>
             <wp:effectExtent b="0" l="0" r="0" t="0"/>
-            <wp:docPr id="11" name="image11.png"/>
+            <wp:docPr id="11" name="image12.png"/>
             <a:graphic>
               <a:graphicData uri="http://schemas.openxmlformats.org/drawingml/2006/picture">
                 <pic:pic>
                   <pic:nvPicPr>
-                    <pic:cNvPr id="0" name="image11.png"/>
+                    <pic:cNvPr id="0" name="image12.png"/>
                     <pic:cNvPicPr preferRelativeResize="0"/>
                   </pic:nvPicPr>
                   <pic:blipFill>
@@ -3983,12 +3983,12 @@
             <wp:extent cx="7737073" cy="5805488"/>
             <wp:effectExtent b="0" l="0" r="0" t="0"/>
             <wp:wrapSquare wrapText="bothSides" distB="0" distT="0" distL="0" distR="0"/>
-            <wp:docPr id="8" name="image26.png"/>
+            <wp:docPr id="8" name="image21.png"/>
             <a:graphic>
               <a:graphicData uri="http://schemas.openxmlformats.org/drawingml/2006/picture">
                 <pic:pic>
                   <pic:nvPicPr>
-                    <pic:cNvPr id="0" name="image26.png"/>
+                    <pic:cNvPr id="0" name="image21.png"/>
                     <pic:cNvPicPr preferRelativeResize="0"/>
                   </pic:nvPicPr>
                   <pic:blipFill>
@@ -4199,7 +4199,7 @@
           <w:szCs w:val="24"/>
           <w:rtl w:val="0"/>
         </w:rPr>
-        <w:t xml:space="preserve">La información que se proporciona es veraz, pues las noticias que se procesan  provienen de una página web fiable que lleva años siéndolo como es Crypto News, por tanto las noticias son siempre reales y contienen información contrastada.</w:t>
+        <w:t xml:space="preserve">La información que se proporciona es veraz, pues las noticias que se procesan  provienen de una página web fiable que lleva años siéndolo, como es Crypto News, por tanto las noticias son siempre reales y contienen información contrastada.</w:t>
       </w:r>
     </w:p>
     <w:p>
@@ -4418,12 +4418,12 @@
           <wp:inline distB="114300" distT="114300" distL="114300" distR="114300">
             <wp:extent cx="3795825" cy="495300"/>
             <wp:effectExtent b="0" l="0" r="0" t="0"/>
-            <wp:docPr id="7" name="image1.png"/>
+            <wp:docPr id="7" name="image5.png"/>
             <a:graphic>
               <a:graphicData uri="http://schemas.openxmlformats.org/drawingml/2006/picture">
                 <pic:pic>
                   <pic:nvPicPr>
-                    <pic:cNvPr id="0" name="image1.png"/>
+                    <pic:cNvPr id="0" name="image5.png"/>
                     <pic:cNvPicPr preferRelativeResize="0"/>
                   </pic:nvPicPr>
                   <pic:blipFill>
@@ -4649,12 +4649,12 @@
           <wp:inline distB="114300" distT="114300" distL="114300" distR="114300">
             <wp:extent cx="4762613" cy="2408305"/>
             <wp:effectExtent b="0" l="0" r="0" t="0"/>
-            <wp:docPr id="10" name="image6.png"/>
+            <wp:docPr id="10" name="image7.png"/>
             <a:graphic>
               <a:graphicData uri="http://schemas.openxmlformats.org/drawingml/2006/picture">
                 <pic:pic>
                   <pic:nvPicPr>
-                    <pic:cNvPr id="0" name="image6.png"/>
+                    <pic:cNvPr id="0" name="image7.png"/>
                     <pic:cNvPicPr preferRelativeResize="0"/>
                   </pic:nvPicPr>
                   <pic:blipFill>
@@ -5802,12 +5802,12 @@
           <wp:extent cx="1504838" cy="742950"/>
           <wp:effectExtent b="0" l="0" r="0" t="0"/>
           <wp:wrapSquare wrapText="bothSides" distB="0" distT="0" distL="0" distR="0"/>
-          <wp:docPr descr="logo oficial" id="15" name="image16.jpg"/>
+          <wp:docPr descr="logo oficial" id="15" name="image13.jpg"/>
           <a:graphic>
             <a:graphicData uri="http://schemas.openxmlformats.org/drawingml/2006/picture">
               <pic:pic>
                 <pic:nvPicPr>
-                  <pic:cNvPr descr="logo oficial" id="0" name="image16.jpg"/>
+                  <pic:cNvPr descr="logo oficial" id="0" name="image13.jpg"/>
                   <pic:cNvPicPr preferRelativeResize="0"/>
                 </pic:nvPicPr>
                 <pic:blipFill>

</xml_diff>